<commit_message>
Added tekst to read me file and created base and derived classes for ants
</commit_message>
<xml_diff>
--- a/ResearchProject.docx
+++ b/ResearchProject.docx
@@ -13,13 +13,21 @@
         <w:rPr>
           <w:lang w:val="en-GB"/>
         </w:rPr>
-        <w:t xml:space="preserve">Titel: </w:t>
-      </w:r>
-      <w:r>
-        <w:rPr>
-          <w:lang w:val="en-GB"/>
-        </w:rPr>
-        <w:t>Simulation of an ant colony using steering behaviors, decision making and influence maps.</w:t>
+        <w:t xml:space="preserve">Simulation of an ant colony using steering </w:t>
+      </w:r>
+      <w:proofErr w:type="spellStart"/>
+      <w:r>
+        <w:rPr>
+          <w:lang w:val="en-GB"/>
+        </w:rPr>
+        <w:t>behaviors</w:t>
+      </w:r>
+      <w:proofErr w:type="spellEnd"/>
+      <w:r>
+        <w:rPr>
+          <w:lang w:val="en-GB"/>
+        </w:rPr>
+        <w:t>, decision making and influence maps.</w:t>
       </w:r>
     </w:p>
     <w:p>
@@ -53,13 +61,35 @@
         <w:rPr>
           <w:lang w:val="en-GB"/>
         </w:rPr>
-        <w:t>Machine learning an AI allow us to program decision making for non player character (NPCs) in video games. It can also be used to simulate the behaviour of animals from the real world. In the following research project I will attempt to simulate the workings of an ant colony</w:t>
-      </w:r>
-      <w:r>
-        <w:rPr>
-          <w:lang w:val="en-GB"/>
-        </w:rPr>
-        <w:t>, more specifically a fire ant colony, using a combination of steering behaviors, decision making and influence maps.</w:t>
+        <w:t xml:space="preserve">Machine learning and AI enable us to program decision-making for non-player characters (NPCs) in video games. They can also be used to simulate the </w:t>
+      </w:r>
+      <w:proofErr w:type="spellStart"/>
+      <w:r>
+        <w:rPr>
+          <w:lang w:val="en-GB"/>
+        </w:rPr>
+        <w:t>behavior</w:t>
+      </w:r>
+      <w:proofErr w:type="spellEnd"/>
+      <w:r>
+        <w:rPr>
+          <w:lang w:val="en-GB"/>
+        </w:rPr>
+        <w:t xml:space="preserve"> of real-world animals. In the following research project, I will attempt to simulate the workings of a fire ant colony using a combination of steering </w:t>
+      </w:r>
+      <w:proofErr w:type="spellStart"/>
+      <w:r>
+        <w:rPr>
+          <w:lang w:val="en-GB"/>
+        </w:rPr>
+        <w:t>behaviors</w:t>
+      </w:r>
+      <w:proofErr w:type="spellEnd"/>
+      <w:r>
+        <w:rPr>
+          <w:lang w:val="en-GB"/>
+        </w:rPr>
+        <w:t>, decision-making, and influence maps.</w:t>
       </w:r>
     </w:p>
     <w:p>
@@ -93,7 +123,31 @@
         <w:rPr>
           <w:lang w:val="en-GB"/>
         </w:rPr>
-        <w:t xml:space="preserve">Did you know that you can find ants nearly everywhere on earth. The only places where you can not find them is </w:t>
+        <w:t>Did you know that ants</w:t>
+      </w:r>
+      <w:r>
+        <w:rPr>
+          <w:lang w:val="en-GB"/>
+        </w:rPr>
+        <w:t xml:space="preserve"> can be found</w:t>
+      </w:r>
+      <w:r>
+        <w:rPr>
+          <w:lang w:val="en-GB"/>
+        </w:rPr>
+        <w:t xml:space="preserve"> nearly everywhere on earth</w:t>
+      </w:r>
+      <w:r>
+        <w:rPr>
+          <w:lang w:val="en-GB"/>
+        </w:rPr>
+        <w:t>, except</w:t>
+      </w:r>
+      <w:r>
+        <w:rPr>
+          <w:lang w:val="en-GB"/>
+        </w:rPr>
+        <w:t xml:space="preserve"> </w:t>
       </w:r>
       <w:r>
         <w:rPr>
@@ -105,31 +159,62 @@
         <w:rPr>
           <w:lang w:val="en-GB"/>
         </w:rPr>
-        <w:t xml:space="preserve"> and a few inhospitable islands. This clearly indicates that ants are great at spreading to new places and surviving there. This is of course horrible for the local ecosystem, wich gets disrupted by the ants. But that issue is outside the scope of this project. The point is that for a group of tiny insects they work together quit well. They have different </w:t>
-      </w:r>
-      <w:r>
-        <w:rPr>
-          <w:lang w:val="en-GB"/>
-        </w:rPr>
-        <w:t>areas</w:t>
-      </w:r>
-      <w:r>
-        <w:rPr>
-          <w:lang w:val="en-GB"/>
-        </w:rPr>
-        <w:t xml:space="preserve"> in </w:t>
-      </w:r>
-      <w:r>
-        <w:rPr>
-          <w:lang w:val="en-GB"/>
-        </w:rPr>
-        <w:t>their</w:t>
-      </w:r>
-      <w:r>
-        <w:rPr>
-          <w:lang w:val="en-GB"/>
-        </w:rPr>
-        <w:t xml:space="preserve"> nest each with </w:t>
+        <w:t xml:space="preserve"> and a few inhospitable islands</w:t>
+      </w:r>
+      <w:r>
+        <w:rPr>
+          <w:lang w:val="en-GB"/>
+        </w:rPr>
+        <w:t>.</w:t>
+      </w:r>
+      <w:r>
+        <w:rPr>
+          <w:lang w:val="en-GB"/>
+        </w:rPr>
+        <w:t xml:space="preserve"> This clearly indicates that ants are great at spreading to new places and surviving there. This is of course horrible for the local ecosystem, w</w:t>
+      </w:r>
+      <w:r>
+        <w:rPr>
+          <w:lang w:val="en-GB"/>
+        </w:rPr>
+        <w:t>h</w:t>
+      </w:r>
+      <w:r>
+        <w:rPr>
+          <w:lang w:val="en-GB"/>
+        </w:rPr>
+        <w:t xml:space="preserve">ich gets disrupted by the ants. But that issue is outside the scope of this project. </w:t>
+      </w:r>
+    </w:p>
+    <w:p>
+      <w:pPr>
+        <w:rPr>
+          <w:lang w:val="en-GB"/>
+        </w:rPr>
+      </w:pPr>
+      <w:r>
+        <w:rPr>
+          <w:lang w:val="en-GB"/>
+        </w:rPr>
+        <w:t xml:space="preserve">The point is that </w:t>
+      </w:r>
+      <w:r>
+        <w:rPr>
+          <w:lang w:val="en-GB"/>
+        </w:rPr>
+        <w:t>ants display remarkable teamwork</w:t>
+      </w:r>
+      <w:r>
+        <w:rPr>
+          <w:lang w:val="en-GB"/>
+        </w:rPr>
+        <w:t>. The</w:t>
+      </w:r>
+      <w:r>
+        <w:rPr>
+          <w:lang w:val="en-GB"/>
+        </w:rPr>
+        <w:t xml:space="preserve">ir nests consist of multiple chambers, each serving </w:t>
       </w:r>
       <w:r>
         <w:rPr>
@@ -141,168 +226,276 @@
         <w:rPr>
           <w:lang w:val="en-GB"/>
         </w:rPr>
-        <w:t xml:space="preserve"> purpose: (</w:t>
-      </w:r>
-      <w:r>
-        <w:rPr>
-          <w:lang w:val="en-GB"/>
-        </w:rPr>
-        <w:t>own knowledge</w:t>
-      </w:r>
+        <w:t xml:space="preserve"> purpose:</w:t>
+      </w:r>
+      <w:r>
+        <w:rPr>
+          <w:lang w:val="en-GB"/>
+        </w:rPr>
+        <w:t xml:space="preserve"> A chamber where the queen resides, brood chambers order by the age of the brood</w:t>
+      </w:r>
+      <w:r>
+        <w:rPr>
+          <w:lang w:val="en-GB"/>
+        </w:rPr>
+        <w:t>,</w:t>
+      </w:r>
+      <w:r>
+        <w:rPr>
+          <w:lang w:val="en-GB"/>
+        </w:rPr>
+        <w:t xml:space="preserve"> and garbage sites</w:t>
+      </w:r>
+      <w:r>
+        <w:rPr>
+          <w:lang w:val="en-GB"/>
+        </w:rPr>
+        <w:t xml:space="preserve"> for disposing of</w:t>
+      </w:r>
+      <w:r>
+        <w:rPr>
+          <w:lang w:val="en-GB"/>
+        </w:rPr>
+        <w:t xml:space="preserve"> leftover food and dead </w:t>
+      </w:r>
+      <w:r>
+        <w:rPr>
+          <w:lang w:val="en-GB"/>
+        </w:rPr>
+        <w:t>ant</w:t>
+      </w:r>
+      <w:r>
+        <w:rPr>
+          <w:lang w:val="en-GB"/>
+        </w:rPr>
+        <w:t xml:space="preserve">s. They create these garbage sites so that the smell does not attract </w:t>
+      </w:r>
+      <w:r>
+        <w:rPr>
+          <w:lang w:val="en-GB"/>
+        </w:rPr>
+        <w:t>predators</w:t>
+      </w:r>
+      <w:r>
+        <w:rPr>
+          <w:lang w:val="en-GB"/>
+        </w:rPr>
+        <w:t xml:space="preserve"> and to prevent the growth of mo</w:t>
+      </w:r>
+      <w:r>
+        <w:rPr>
+          <w:lang w:val="en-GB"/>
+        </w:rPr>
+        <w:t>u</w:t>
+      </w:r>
+      <w:r>
+        <w:rPr>
+          <w:lang w:val="en-GB"/>
+        </w:rPr>
+        <w:t xml:space="preserve">ld in the nest itself. </w:t>
+      </w:r>
+    </w:p>
+    <w:p>
+      <w:pPr>
+        <w:rPr>
+          <w:lang w:val="en-GB"/>
+        </w:rPr>
+      </w:pPr>
+      <w:r>
+        <w:rPr>
+          <w:lang w:val="en-GB"/>
+        </w:rPr>
+        <w:t>Ants also have the ability to store food. To achieve this ants make use of the</w:t>
+      </w:r>
+      <w:r>
+        <w:rPr>
+          <w:lang w:val="en-GB"/>
+        </w:rPr>
+        <w:t>ir</w:t>
+      </w:r>
+      <w:r>
+        <w:rPr>
+          <w:lang w:val="en-GB"/>
+        </w:rPr>
+        <w:t xml:space="preserve"> social stomachs to store food. They then use a process called </w:t>
+      </w:r>
+      <w:r>
+        <w:rPr>
+          <w:lang w:val="en-GB"/>
+        </w:rPr>
+        <w:t>trophallaxis</w:t>
+      </w:r>
+      <w:r>
+        <w:rPr>
+          <w:lang w:val="en-GB"/>
+        </w:rPr>
+        <w:t xml:space="preserve"> to regurgitate food from one ant to another. </w:t>
+      </w:r>
+      <w:r>
+        <w:rPr>
+          <w:lang w:val="en-GB"/>
+        </w:rPr>
+        <w:t>They achieve this and more all while being nearly blind. Instead of relying on sight and sound to convey meaning to one another they instead use specialised pheromones. To indicate where an ant found food they lay down a pheromone trail. They also use this trail to find their way back home. When an ant dies they start releasing a pheromone that alerts nearby ants of the dead ant. They then collect the body and bring it to the garbage site. There are around 10 to 20 pheromones that ants use, each with their own meaning.</w:t>
+      </w:r>
+    </w:p>
+    <w:p>
+      <w:pPr>
+        <w:rPr>
+          <w:lang w:val="en-GB"/>
+        </w:rPr>
+      </w:pPr>
+      <w:r>
+        <w:rPr>
+          <w:lang w:val="en-GB"/>
+        </w:rPr>
+        <w:t xml:space="preserve">It is clear that ants are more complex then they look like. And this is only a general description. There are hundreds of ant species each with </w:t>
+      </w:r>
+      <w:r>
+        <w:rPr>
+          <w:lang w:val="en-GB"/>
+        </w:rPr>
+        <w:t>their own</w:t>
+      </w:r>
+      <w:r>
+        <w:rPr>
+          <w:lang w:val="en-GB"/>
+        </w:rPr>
+        <w:t xml:space="preserve"> unique </w:t>
+      </w:r>
+      <w:r>
+        <w:rPr>
+          <w:lang w:val="en-GB"/>
+        </w:rPr>
+        <w:t>quirks</w:t>
+      </w:r>
+      <w:r>
+        <w:rPr>
+          <w:lang w:val="en-GB"/>
+        </w:rPr>
+        <w:t>. Leaf cutter ants that make the</w:t>
+      </w:r>
+      <w:r>
+        <w:rPr>
+          <w:lang w:val="en-GB"/>
+        </w:rPr>
+        <w:t>ir</w:t>
+      </w:r>
+      <w:r>
+        <w:rPr>
+          <w:lang w:val="en-GB"/>
+        </w:rPr>
+        <w:t xml:space="preserve"> nests in trees. Dracula ants that survive by drinking a small amount of blood from </w:t>
+      </w:r>
+      <w:r>
+        <w:rPr>
+          <w:lang w:val="en-GB"/>
+        </w:rPr>
+        <w:t>their own</w:t>
+      </w:r>
+      <w:r>
+        <w:rPr>
+          <w:lang w:val="en-GB"/>
+        </w:rPr>
+        <w:t xml:space="preserve"> brood. For this project I will limit myself to the following behaviours.</w:t>
+      </w:r>
+    </w:p>
+    <w:p>
+      <w:pPr>
+        <w:rPr>
+          <w:lang w:val="en-GB"/>
+        </w:rPr>
+      </w:pPr>
+    </w:p>
+    <w:p>
+      <w:pPr>
+        <w:rPr>
+          <w:lang w:val="en-GB"/>
+        </w:rPr>
+      </w:pPr>
+      <w:r>
+        <w:rPr>
+          <w:lang w:val="en-GB"/>
+        </w:rPr>
+        <w:t xml:space="preserve">(changes to this are still </w:t>
+      </w:r>
+      <w:proofErr w:type="spellStart"/>
+      <w:r>
+        <w:rPr>
+          <w:lang w:val="en-GB"/>
+        </w:rPr>
+        <w:t>posible</w:t>
+      </w:r>
+      <w:proofErr w:type="spellEnd"/>
       <w:r>
         <w:rPr>
           <w:lang w:val="en-GB"/>
         </w:rPr>
         <w:t>)</w:t>
       </w:r>
-      <w:r>
-        <w:rPr>
-          <w:lang w:val="en-GB"/>
-        </w:rPr>
-        <w:t xml:space="preserve"> A chamber where the queen resides, multiple brood chambers order by the age of the brood there and garbage sites where left over food and dead ends are dropped. This last one is interesting because it shows that ants have a basic concept of hygiene. They create these garbage sites so that the smell does not attract </w:t>
-      </w:r>
-      <w:r>
-        <w:rPr>
-          <w:lang w:val="en-GB"/>
-        </w:rPr>
-        <w:t>predators</w:t>
-      </w:r>
-      <w:r>
-        <w:rPr>
-          <w:lang w:val="en-GB"/>
-        </w:rPr>
-        <w:t xml:space="preserve"> and to prevent the growth of mo</w:t>
-      </w:r>
-      <w:r>
-        <w:rPr>
-          <w:lang w:val="en-GB"/>
-        </w:rPr>
-        <w:t>u</w:t>
-      </w:r>
-      <w:r>
-        <w:rPr>
-          <w:lang w:val="en-GB"/>
-        </w:rPr>
-        <w:t xml:space="preserve">ld in the nest itself. </w:t>
-      </w:r>
-      <w:r>
-        <w:rPr>
-          <w:lang w:val="en-GB"/>
-        </w:rPr>
-        <w:t xml:space="preserve">Ants also have the ability to store food. To achieve this ants make use of there social stomachs to store food. They then use a process called </w:t>
-      </w:r>
-      <w:r>
-        <w:rPr>
-          <w:lang w:val="en-GB"/>
-        </w:rPr>
-        <w:t>trophallaxis</w:t>
-      </w:r>
-      <w:r>
-        <w:rPr>
-          <w:lang w:val="en-GB"/>
-        </w:rPr>
-        <w:t xml:space="preserve"> to regurgitate food from one ant to another. </w:t>
-      </w:r>
-      <w:r>
-        <w:rPr>
-          <w:lang w:val="en-GB"/>
-        </w:rPr>
-        <w:t xml:space="preserve">They achieve this and more all while being nearly blind. Instead of relying on sight and sound to convey meaning to one another they instead use specialised pheromones. To indicate where an ant found food they lay down a pheromone trail. They also use this trail to find their way back home. When an ant dies they start releasing a pheromone that alerts nearby ants of the dead ant. They then collect the body and bring it to the garbage site. There are around 10 to 20 pheromones that ants use, each with their own meaning. </w:t>
-      </w:r>
-      <w:r>
-        <w:rPr>
-          <w:lang w:val="en-GB"/>
-        </w:rPr>
-        <w:t xml:space="preserve">It is clear that ants are more complex then they look like. And this is only a general description. There are hundreds of ant species each with </w:t>
-      </w:r>
-      <w:r>
-        <w:rPr>
-          <w:lang w:val="en-GB"/>
-        </w:rPr>
-        <w:t>their own</w:t>
-      </w:r>
-      <w:r>
-        <w:rPr>
-          <w:lang w:val="en-GB"/>
-        </w:rPr>
-        <w:t xml:space="preserve"> unique </w:t>
-      </w:r>
-      <w:r>
-        <w:rPr>
-          <w:lang w:val="en-GB"/>
-        </w:rPr>
-        <w:t>quirks</w:t>
-      </w:r>
-      <w:r>
-        <w:rPr>
-          <w:lang w:val="en-GB"/>
-        </w:rPr>
-        <w:t xml:space="preserve">. Leaf cutter ants that make there nests in trees. Dracula ants that survive by drinking a small amount of blood from </w:t>
-      </w:r>
-      <w:r>
-        <w:rPr>
-          <w:lang w:val="en-GB"/>
-        </w:rPr>
-        <w:t>their own</w:t>
-      </w:r>
-      <w:r>
-        <w:rPr>
-          <w:lang w:val="en-GB"/>
-        </w:rPr>
-        <w:t xml:space="preserve"> brood. For this project I will limit myself to the following behaviours.</w:t>
-      </w:r>
-    </w:p>
-    <w:p>
-      <w:pPr>
-        <w:rPr>
-          <w:lang w:val="en-GB"/>
-        </w:rPr>
-      </w:pPr>
-    </w:p>
-    <w:p>
-      <w:pPr>
-        <w:rPr>
-          <w:lang w:val="en-GB"/>
-        </w:rPr>
-      </w:pPr>
-      <w:r>
-        <w:rPr>
-          <w:lang w:val="en-GB"/>
-        </w:rPr>
-        <w:t>(changes to this are still posible)</w:t>
-      </w:r>
-    </w:p>
-    <w:p>
-      <w:pPr>
-        <w:rPr>
-          <w:lang w:val="en-GB"/>
-        </w:rPr>
-      </w:pPr>
-      <w:r>
-        <w:rPr>
-          <w:lang w:val="en-GB"/>
-        </w:rPr>
-        <w:t>Queen: the queen ant is a stationary ant that produces new ants every X seconds. She can not get food herself and thus will need to be fed by worker ants.</w:t>
-      </w:r>
-    </w:p>
-    <w:p>
-      <w:pPr>
-        <w:rPr>
-          <w:lang w:val="en-GB"/>
-        </w:rPr>
-      </w:pPr>
-      <w:r>
-        <w:rPr>
-          <w:lang w:val="en-GB"/>
-        </w:rPr>
-        <w:t xml:space="preserve">Worker ants: These ants are the mot common ants and do most of the work. They go out and forage for food. They collect food in their social stomach. They bring food back to the colony and feed the </w:t>
-      </w:r>
-      <w:r>
-        <w:rPr>
+    </w:p>
+    <w:p>
+      <w:pPr>
+        <w:pStyle w:val="Lijstalinea"/>
+        <w:numPr>
+          <w:ilvl w:val="0"/>
+          <w:numId w:val="3"/>
+        </w:numPr>
+        <w:rPr>
+          <w:lang w:val="en-GB"/>
+        </w:rPr>
+      </w:pPr>
+      <w:r>
+        <w:rPr>
+          <w:b/>
+          <w:bCs/>
+          <w:lang w:val="en-GB"/>
+        </w:rPr>
+        <w:t>Queen</w:t>
+      </w:r>
+      <w:r>
+        <w:rPr>
+          <w:lang w:val="en-GB"/>
+        </w:rPr>
+        <w:t>: the queen ant is a stationary ant that produces new ants every X seconds. She cannot get food herself and thus will need to be fed by worker ants.</w:t>
+      </w:r>
+    </w:p>
+    <w:p>
+      <w:pPr>
+        <w:pStyle w:val="Lijstalinea"/>
+        <w:numPr>
+          <w:ilvl w:val="0"/>
+          <w:numId w:val="3"/>
+        </w:numPr>
+        <w:rPr>
+          <w:lang w:val="en-GB"/>
+        </w:rPr>
+      </w:pPr>
+      <w:r>
+        <w:rPr>
+          <w:b/>
+          <w:bCs/>
           <w:lang w:val="en-GB"/>
         </w:rPr>
         <w:lastRenderedPageBreak/>
-        <w:t>queen and other ants. They have a limited life span and will die</w:t>
+        <w:t>Worker ants</w:t>
+      </w:r>
+      <w:r>
+        <w:rPr>
+          <w:lang w:val="en-GB"/>
+        </w:rPr>
+        <w:t>: These ants are the mo</w:t>
+      </w:r>
+      <w:r>
+        <w:rPr>
+          <w:lang w:val="en-GB"/>
+        </w:rPr>
+        <w:t>s</w:t>
+      </w:r>
+      <w:r>
+        <w:rPr>
+          <w:lang w:val="en-GB"/>
+        </w:rPr>
+        <w:t>t common ants and do most of the work. They go out and forage for food. They collect food in their social stomach. They bring food back to the colony and feed the queen and other ants. They have a limited life span and will die</w:t>
       </w:r>
       <w:r>
         <w:rPr>
@@ -313,82 +506,231 @@
     </w:p>
     <w:p>
       <w:pPr>
-        <w:rPr>
-          <w:lang w:val="en-GB"/>
-        </w:rPr>
-      </w:pPr>
-      <w:r>
-        <w:rPr>
-          <w:lang w:val="en-GB"/>
-        </w:rPr>
-        <w:t>Soldier ants: Larger then worker ants these ants are tasked with protecting the colony. The react to external threats to the colony and fight off intruders.</w:t>
-      </w:r>
-    </w:p>
-    <w:p>
-      <w:pPr>
-        <w:rPr>
-          <w:lang w:val="en-GB"/>
-        </w:rPr>
-      </w:pPr>
-    </w:p>
-    <w:p>
-      <w:pPr>
-        <w:rPr>
-          <w:lang w:val="en-GB"/>
-        </w:rPr>
-      </w:pPr>
-      <w:r>
-        <w:rPr>
-          <w:lang w:val="en-GB"/>
-        </w:rPr>
-        <w:t>To achieve these behaviors the following components will be needed.</w:t>
-      </w:r>
-    </w:p>
-    <w:p>
-      <w:pPr>
-        <w:rPr>
-          <w:lang w:val="en-GB"/>
-        </w:rPr>
-      </w:pPr>
-      <w:r>
-        <w:rPr>
-          <w:lang w:val="en-GB"/>
-        </w:rPr>
-        <w:t>Steering behaviors: A way to control how the ants move.</w:t>
-      </w:r>
-    </w:p>
-    <w:p>
-      <w:pPr>
-        <w:rPr>
-          <w:lang w:val="en-GB"/>
-        </w:rPr>
-      </w:pPr>
-      <w:r>
-        <w:rPr>
-          <w:lang w:val="en-GB"/>
-        </w:rPr>
-        <w:t>Decision making: A way to device what the ant does depending on its current situation.</w:t>
-      </w:r>
-    </w:p>
-    <w:p>
-      <w:pPr>
-        <w:rPr>
-          <w:lang w:val="en-GB"/>
-        </w:rPr>
-      </w:pPr>
-      <w:r>
-        <w:rPr>
-          <w:lang w:val="en-GB"/>
-        </w:rPr>
-        <w:t>Influence map: A substitute for the pheromones. This allows the ant to map out there location without the need for pathfinding.</w:t>
-      </w:r>
-    </w:p>
-    <w:p>
-      <w:pPr>
-        <w:rPr>
-          <w:lang w:val="en-GB"/>
-        </w:rPr>
-      </w:pPr>
+        <w:pStyle w:val="Lijstalinea"/>
+        <w:numPr>
+          <w:ilvl w:val="0"/>
+          <w:numId w:val="3"/>
+        </w:numPr>
+        <w:rPr>
+          <w:lang w:val="en-GB"/>
+        </w:rPr>
+      </w:pPr>
+      <w:r>
+        <w:rPr>
+          <w:b/>
+          <w:bCs/>
+          <w:lang w:val="en-GB"/>
+        </w:rPr>
+        <w:t>Soldier ants</w:t>
+      </w:r>
+      <w:r>
+        <w:rPr>
+          <w:lang w:val="en-GB"/>
+        </w:rPr>
+        <w:t>: Larger then worker ants these ants are tasked with protecting the colony. The</w:t>
+      </w:r>
+      <w:r>
+        <w:rPr>
+          <w:lang w:val="en-GB"/>
+        </w:rPr>
+        <w:t>y</w:t>
+      </w:r>
+      <w:r>
+        <w:rPr>
+          <w:lang w:val="en-GB"/>
+        </w:rPr>
+        <w:t xml:space="preserve"> react to external threats to the colony and fight off intruders.</w:t>
+      </w:r>
+    </w:p>
+    <w:p>
+      <w:pPr>
+        <w:rPr>
+          <w:lang w:val="en-GB"/>
+        </w:rPr>
+      </w:pPr>
+    </w:p>
+    <w:p>
+      <w:pPr>
+        <w:rPr>
+          <w:lang w:val="en-GB"/>
+        </w:rPr>
+      </w:pPr>
+      <w:r>
+        <w:rPr>
+          <w:lang w:val="en-GB"/>
+        </w:rPr>
+        <w:t xml:space="preserve">To achieve these </w:t>
+      </w:r>
+      <w:proofErr w:type="spellStart"/>
+      <w:r>
+        <w:rPr>
+          <w:lang w:val="en-GB"/>
+        </w:rPr>
+        <w:t>behaviors</w:t>
+      </w:r>
+      <w:proofErr w:type="spellEnd"/>
+      <w:r>
+        <w:rPr>
+          <w:lang w:val="en-GB"/>
+        </w:rPr>
+        <w:t xml:space="preserve"> the following components will be </w:t>
+      </w:r>
+      <w:r>
+        <w:rPr>
+          <w:lang w:val="en-GB"/>
+        </w:rPr>
+        <w:t>used</w:t>
+      </w:r>
+      <w:r>
+        <w:rPr>
+          <w:lang w:val="en-GB"/>
+        </w:rPr>
+        <w:t>.</w:t>
+      </w:r>
+    </w:p>
+    <w:p>
+      <w:pPr>
+        <w:pStyle w:val="Lijstalinea"/>
+        <w:numPr>
+          <w:ilvl w:val="0"/>
+          <w:numId w:val="4"/>
+        </w:numPr>
+        <w:rPr>
+          <w:lang w:val="en-GB"/>
+        </w:rPr>
+      </w:pPr>
+      <w:r>
+        <w:rPr>
+          <w:b/>
+          <w:bCs/>
+          <w:lang w:val="en-GB"/>
+        </w:rPr>
+        <w:t xml:space="preserve">Steering </w:t>
+      </w:r>
+      <w:proofErr w:type="spellStart"/>
+      <w:r>
+        <w:rPr>
+          <w:b/>
+          <w:bCs/>
+          <w:lang w:val="en-GB"/>
+        </w:rPr>
+        <w:t>behaviors</w:t>
+      </w:r>
+      <w:proofErr w:type="spellEnd"/>
+      <w:r>
+        <w:rPr>
+          <w:lang w:val="en-GB"/>
+        </w:rPr>
+        <w:t>: A way to control how the ants move.</w:t>
+      </w:r>
+    </w:p>
+    <w:p>
+      <w:pPr>
+        <w:pStyle w:val="Lijstalinea"/>
+        <w:numPr>
+          <w:ilvl w:val="0"/>
+          <w:numId w:val="4"/>
+        </w:numPr>
+        <w:rPr>
+          <w:lang w:val="en-GB"/>
+        </w:rPr>
+      </w:pPr>
+      <w:r>
+        <w:rPr>
+          <w:b/>
+          <w:bCs/>
+          <w:lang w:val="en-GB"/>
+        </w:rPr>
+        <w:t>Decision making</w:t>
+      </w:r>
+      <w:r>
+        <w:rPr>
+          <w:lang w:val="en-GB"/>
+        </w:rPr>
+        <w:t>: A way to device what the ant does depending on its current situation.</w:t>
+      </w:r>
+    </w:p>
+    <w:p>
+      <w:pPr>
+        <w:pStyle w:val="Lijstalinea"/>
+        <w:numPr>
+          <w:ilvl w:val="0"/>
+          <w:numId w:val="4"/>
+        </w:numPr>
+        <w:rPr>
+          <w:lang w:val="en-GB"/>
+        </w:rPr>
+      </w:pPr>
+      <w:r>
+        <w:rPr>
+          <w:b/>
+          <w:bCs/>
+          <w:lang w:val="en-GB"/>
+        </w:rPr>
+        <w:t>Influence map</w:t>
+      </w:r>
+      <w:r>
+        <w:rPr>
+          <w:lang w:val="en-GB"/>
+        </w:rPr>
+        <w:t>: A substitute for the pheromones. This allows the ant to map out the</w:t>
+      </w:r>
+      <w:r>
+        <w:rPr>
+          <w:lang w:val="en-GB"/>
+        </w:rPr>
+        <w:t>ir</w:t>
+      </w:r>
+      <w:r>
+        <w:rPr>
+          <w:lang w:val="en-GB"/>
+        </w:rPr>
+        <w:t xml:space="preserve"> </w:t>
+      </w:r>
+      <w:r>
+        <w:rPr>
+          <w:lang w:val="en-GB"/>
+        </w:rPr>
+        <w:t>surroundings</w:t>
+      </w:r>
+      <w:r>
+        <w:rPr>
+          <w:lang w:val="en-GB"/>
+        </w:rPr>
+        <w:t xml:space="preserve"> without the need for pathfinding.</w:t>
+      </w:r>
+    </w:p>
+    <w:p>
+      <w:pPr>
+        <w:rPr>
+          <w:lang w:val="en-GB"/>
+        </w:rPr>
+      </w:pPr>
+    </w:p>
+    <w:p>
+      <w:pPr>
+        <w:rPr>
+          <w:lang w:val="en-GB"/>
+        </w:rPr>
+      </w:pPr>
+      <w:r>
+        <w:rPr>
+          <w:lang w:val="en-GB"/>
+        </w:rPr>
+        <w:t xml:space="preserve">The project will make use of a framework provided by the teachers of gameplay programming at DAE(ask if you are allowed to mention </w:t>
+      </w:r>
+      <w:r>
+        <w:rPr>
+          <w:lang w:val="en-GB"/>
+        </w:rPr>
+        <w:t>their names</w:t>
+      </w:r>
+      <w:r>
+        <w:rPr>
+          <w:lang w:val="en-GB"/>
+        </w:rPr>
+        <w:t>). This framework already contains working code for the previous components. I will use these as a base to make the project.</w:t>
+      </w:r>
     </w:p>
     <w:p>
       <w:pPr>
@@ -408,20 +750,48 @@
         <w:rPr>
           <w:lang w:val="en-GB"/>
         </w:rPr>
-        <w:t>Steering behaviors:</w:t>
-      </w:r>
-    </w:p>
-    <w:p>
-      <w:pPr>
-        <w:rPr>
-          <w:lang w:val="en-GB"/>
-        </w:rPr>
-      </w:pPr>
-      <w:r>
-        <w:rPr>
-          <w:lang w:val="en-GB"/>
-        </w:rPr>
-        <w:t>Steering behaviours are an amalgamation of different behaviours used to manage the movement of an AI. These are often verry simple behaviours</w:t>
+        <w:t>Components in more detail</w:t>
+      </w:r>
+    </w:p>
+    <w:p>
+      <w:pPr>
+        <w:pStyle w:val="Kop2"/>
+        <w:rPr>
+          <w:lang w:val="en-GB"/>
+        </w:rPr>
+      </w:pPr>
+      <w:r>
+        <w:rPr>
+          <w:lang w:val="en-GB"/>
+        </w:rPr>
+        <w:t xml:space="preserve">Steering </w:t>
+      </w:r>
+      <w:proofErr w:type="spellStart"/>
+      <w:r>
+        <w:rPr>
+          <w:lang w:val="en-GB"/>
+        </w:rPr>
+        <w:t>behaviors</w:t>
+      </w:r>
+      <w:proofErr w:type="spellEnd"/>
+      <w:r>
+        <w:rPr>
+          <w:lang w:val="en-GB"/>
+        </w:rPr>
+        <w:t>:</w:t>
+      </w:r>
+    </w:p>
+    <w:p>
+      <w:pPr>
+        <w:rPr>
+          <w:lang w:val="en-GB"/>
+        </w:rPr>
+      </w:pPr>
+      <w:r>
+        <w:rPr>
+          <w:lang w:val="en-GB"/>
+        </w:rPr>
+        <w:t>Steering behaviours are an amalgamation of different behaviours used to manage the movement of an AI. These are often very simple behaviours</w:t>
       </w:r>
       <w:r>
         <w:rPr>
@@ -537,7 +907,107 @@
         <w:rPr>
           <w:lang w:val="en-GB"/>
         </w:rPr>
-        <w:t>On their own these behaviours are verry limited, but combining them opens up a whole new world of possibilities. We will limit us to the following 2 ways of combining steering behaviours: priority steering and blended steering.</w:t>
+        <w:t>On their own these behaviours are very limited, but combining them opens up a whole new world of possibilities. We will limit us to the following 2 ways of combining steering behaviours: priority steering and blended steering.</w:t>
+      </w:r>
+    </w:p>
+    <w:p>
+      <w:pPr>
+        <w:rPr>
+          <w:lang w:val="en-GB"/>
+        </w:rPr>
+      </w:pPr>
+    </w:p>
+    <w:p>
+      <w:pPr>
+        <w:pStyle w:val="Kop3"/>
+        <w:rPr>
+          <w:lang w:val="en-GB"/>
+        </w:rPr>
+      </w:pPr>
+      <w:r>
+        <w:rPr>
+          <w:lang w:val="en-GB"/>
+        </w:rPr>
+        <w:t>Priority steering:</w:t>
+      </w:r>
+    </w:p>
+    <w:p>
+      <w:pPr>
+        <w:rPr>
+          <w:lang w:val="en-GB"/>
+        </w:rPr>
+      </w:pPr>
+      <w:r>
+        <w:rPr>
+          <w:lang w:val="en-GB"/>
+        </w:rPr>
+        <w:t xml:space="preserve">Priority steering uses extra rules and checks to see </w:t>
+      </w:r>
+      <w:r>
+        <w:rPr>
+          <w:lang w:val="en-GB"/>
+        </w:rPr>
+        <w:t>which</w:t>
+      </w:r>
+      <w:r>
+        <w:rPr>
+          <w:lang w:val="en-GB"/>
+        </w:rPr>
+        <w:t xml:space="preserve"> steering behaviour to use. For example if you want an agent that wanders around randomly but </w:t>
+      </w:r>
+      <w:r>
+        <w:rPr>
+          <w:lang w:val="en-GB"/>
+        </w:rPr>
+        <w:t xml:space="preserve">also evades obstacles you create a priority steering </w:t>
+      </w:r>
+      <w:proofErr w:type="spellStart"/>
+      <w:r>
+        <w:rPr>
+          <w:lang w:val="en-GB"/>
+        </w:rPr>
+        <w:t>behavior</w:t>
+      </w:r>
+      <w:proofErr w:type="spellEnd"/>
+      <w:r>
+        <w:rPr>
+          <w:lang w:val="en-GB"/>
+        </w:rPr>
+        <w:t xml:space="preserve"> using wander and evade. By default the agent will use the wander behaviour to move around but the moment the agent detects an obstacle it will switch to the evade behaviour to move away from it.</w:t>
+      </w:r>
+    </w:p>
+    <w:p>
+      <w:pPr>
+        <w:rPr>
+          <w:lang w:val="en-GB"/>
+        </w:rPr>
+      </w:pPr>
+    </w:p>
+    <w:p>
+      <w:pPr>
+        <w:pStyle w:val="Kop3"/>
+        <w:rPr>
+          <w:lang w:val="en-GB"/>
+        </w:rPr>
+      </w:pPr>
+      <w:r>
+        <w:rPr>
+          <w:lang w:val="en-GB"/>
+        </w:rPr>
+        <w:t>Blended steering:</w:t>
+      </w:r>
+    </w:p>
+    <w:p>
+      <w:pPr>
+        <w:rPr>
+          <w:lang w:val="en-GB"/>
+        </w:rPr>
+      </w:pPr>
+      <w:r>
+        <w:rPr>
+          <w:lang w:val="en-GB"/>
+        </w:rPr>
+        <w:t>Blended steering gives each steering behaviour a certain weight. The higher the weight of the behaviour the more influence it will have on the movement of the agent. For example if you combine the wander behaviour and the seek behaviour each with a weight of 50% you will get drunk seek: an agents that tries to reach a specific point while never following a straight path.</w:t>
       </w:r>
     </w:p>
     <w:p>
@@ -558,87 +1028,6 @@
         <w:rPr>
           <w:lang w:val="en-GB"/>
         </w:rPr>
-        <w:t>Priority steering:</w:t>
-      </w:r>
-    </w:p>
-    <w:p>
-      <w:pPr>
-        <w:rPr>
-          <w:lang w:val="en-GB"/>
-        </w:rPr>
-      </w:pPr>
-      <w:r>
-        <w:rPr>
-          <w:lang w:val="en-GB"/>
-        </w:rPr>
-        <w:t xml:space="preserve">Priority steering uses extra rules and checks to see wich steering behaviour to use. For example if you want an agent that wanders around randomly but </w:t>
-      </w:r>
-      <w:r>
-        <w:rPr>
-          <w:lang w:val="en-GB"/>
-        </w:rPr>
-        <w:t>also evades obstacles you create a priority steering behavior using wander and evade. By default the agent will use the wander behaviour to move around but the moment the agent detects an obstacle it will switch to the evade behaviour to move away from it.</w:t>
-      </w:r>
-    </w:p>
-    <w:p>
-      <w:pPr>
-        <w:rPr>
-          <w:lang w:val="en-GB"/>
-        </w:rPr>
-      </w:pPr>
-    </w:p>
-    <w:p>
-      <w:pPr>
-        <w:pStyle w:val="Kop2"/>
-        <w:rPr>
-          <w:lang w:val="en-GB"/>
-        </w:rPr>
-      </w:pPr>
-      <w:r>
-        <w:rPr>
-          <w:lang w:val="en-GB"/>
-        </w:rPr>
-        <w:t>Blended steering:</w:t>
-      </w:r>
-    </w:p>
-    <w:p>
-      <w:pPr>
-        <w:rPr>
-          <w:lang w:val="en-GB"/>
-        </w:rPr>
-      </w:pPr>
-      <w:r>
-        <w:rPr>
-          <w:lang w:val="en-GB"/>
-        </w:rPr>
-        <w:t xml:space="preserve">Blended steering gives each steering behaviour a certain weight. The higher the weight of the behaviour the more influence it will have on the movement of the agent. For example if you combine </w:t>
-      </w:r>
-      <w:r>
-        <w:rPr>
-          <w:lang w:val="en-GB"/>
-        </w:rPr>
-        <w:lastRenderedPageBreak/>
-        <w:t>the wander behaviour and the seek behaviour each with a weight of 50% you will get drunk seek: an agents that tries to reach a specific point while never following a straight path.</w:t>
-      </w:r>
-    </w:p>
-    <w:p>
-      <w:pPr>
-        <w:rPr>
-          <w:lang w:val="en-GB"/>
-        </w:rPr>
-      </w:pPr>
-    </w:p>
-    <w:p>
-      <w:pPr>
-        <w:pStyle w:val="Kop1"/>
-        <w:rPr>
-          <w:lang w:val="en-GB"/>
-        </w:rPr>
-      </w:pPr>
-      <w:r>
-        <w:rPr>
-          <w:lang w:val="en-GB"/>
-        </w:rPr>
         <w:t>Decision making:</w:t>
       </w:r>
     </w:p>
@@ -652,31 +1041,81 @@
         <w:rPr>
           <w:lang w:val="en-GB"/>
         </w:rPr>
-        <w:t>An agent should have the ability to chose what to do in certain cituations. This is mostly manually programmed. But doing this for every situation is hard and long work.</w:t>
-      </w:r>
-      <w:r>
-        <w:rPr>
-          <w:lang w:val="en-GB"/>
-        </w:rPr>
-        <w:t xml:space="preserve"> It also results in code that contains gaint if else statements.</w:t>
-      </w:r>
-      <w:r>
-        <w:rPr>
-          <w:lang w:val="en-GB"/>
-        </w:rPr>
-        <w:t xml:space="preserve"> To avoid this several ways of decision making have been made to simplify and clean up this process. We will limit ourselves to Finite State Machine and Behavior trees.</w:t>
-      </w:r>
-    </w:p>
-    <w:p>
-      <w:pPr>
-        <w:rPr>
-          <w:lang w:val="en-GB"/>
-        </w:rPr>
-      </w:pPr>
-    </w:p>
-    <w:p>
-      <w:pPr>
-        <w:pStyle w:val="Kop2"/>
+        <w:t xml:space="preserve">An agent should have the ability to </w:t>
+      </w:r>
+      <w:r>
+        <w:rPr>
+          <w:lang w:val="en-GB"/>
+        </w:rPr>
+        <w:t>choose</w:t>
+      </w:r>
+      <w:r>
+        <w:rPr>
+          <w:lang w:val="en-GB"/>
+        </w:rPr>
+        <w:t xml:space="preserve"> what to do in certain </w:t>
+      </w:r>
+      <w:r>
+        <w:rPr>
+          <w:lang w:val="en-GB"/>
+        </w:rPr>
+        <w:t>situations</w:t>
+      </w:r>
+      <w:r>
+        <w:rPr>
+          <w:lang w:val="en-GB"/>
+        </w:rPr>
+        <w:t>. This is mostly manually programmed. But doing this for every situation is hard and long work.</w:t>
+      </w:r>
+      <w:r>
+        <w:rPr>
+          <w:lang w:val="en-GB"/>
+        </w:rPr>
+        <w:t xml:space="preserve"> It also results in code that contains </w:t>
+      </w:r>
+      <w:r>
+        <w:rPr>
+          <w:lang w:val="en-GB"/>
+        </w:rPr>
+        <w:t>giant</w:t>
+      </w:r>
+      <w:r>
+        <w:rPr>
+          <w:lang w:val="en-GB"/>
+        </w:rPr>
+        <w:t xml:space="preserve"> if else statements.</w:t>
+      </w:r>
+      <w:r>
+        <w:rPr>
+          <w:lang w:val="en-GB"/>
+        </w:rPr>
+        <w:t xml:space="preserve"> To avoid this several ways of decision making have been made to simplify and clean up this process. We will limit ourselves to Finite State Machine and </w:t>
+      </w:r>
+      <w:proofErr w:type="spellStart"/>
+      <w:r>
+        <w:rPr>
+          <w:lang w:val="en-GB"/>
+        </w:rPr>
+        <w:t>Behavior</w:t>
+      </w:r>
+      <w:proofErr w:type="spellEnd"/>
+      <w:r>
+        <w:rPr>
+          <w:lang w:val="en-GB"/>
+        </w:rPr>
+        <w:t xml:space="preserve"> trees.</w:t>
+      </w:r>
+    </w:p>
+    <w:p>
+      <w:pPr>
+        <w:rPr>
+          <w:lang w:val="en-GB"/>
+        </w:rPr>
+      </w:pPr>
+    </w:p>
+    <w:p>
+      <w:pPr>
+        <w:pStyle w:val="Kop3"/>
         <w:rPr>
           <w:lang w:val="en-GB"/>
         </w:rPr>
@@ -698,7 +1137,31 @@
         <w:rPr>
           <w:lang w:val="en-GB"/>
         </w:rPr>
-        <w:t xml:space="preserve">A finite state machine is a directed graph with each node representing a state in wich the agent can be and every link a transition to another state. An agent can only be in 1 state at a time and can only go to another state to wich it has a link. </w:t>
+        <w:t xml:space="preserve">A finite state machine is a directed graph with each node representing a state in </w:t>
+      </w:r>
+      <w:r>
+        <w:rPr>
+          <w:lang w:val="en-GB"/>
+        </w:rPr>
+        <w:t>which</w:t>
+      </w:r>
+      <w:r>
+        <w:rPr>
+          <w:lang w:val="en-GB"/>
+        </w:rPr>
+        <w:t xml:space="preserve"> the agent can be and every link a transition to another state. An agent can only be in 1 state at a time and can only go to another state to </w:t>
+      </w:r>
+      <w:r>
+        <w:rPr>
+          <w:lang w:val="en-GB"/>
+        </w:rPr>
+        <w:t>which</w:t>
+      </w:r>
+      <w:r>
+        <w:rPr>
+          <w:lang w:val="en-GB"/>
+        </w:rPr>
+        <w:t xml:space="preserve"> it has a link. </w:t>
       </w:r>
       <w:r>
         <w:rPr>
@@ -716,7 +1179,7 @@
     </w:p>
     <w:p>
       <w:pPr>
-        <w:pStyle w:val="Kop2"/>
+        <w:pStyle w:val="Kop3"/>
         <w:rPr>
           <w:lang w:val="en-GB"/>
         </w:rPr>
@@ -768,7 +1231,7 @@
     </w:p>
     <w:p>
       <w:pPr>
-        <w:pStyle w:val="Kop3"/>
+        <w:pStyle w:val="Kop4"/>
         <w:rPr>
           <w:lang w:val="en-GB"/>
         </w:rPr>
@@ -826,7 +1289,21 @@
         <w:rPr>
           <w:lang w:val="en-GB"/>
         </w:rPr>
-        <w:t>sequence node start axecuting the next action node.</w:t>
+        <w:t xml:space="preserve">sequence node start </w:t>
+      </w:r>
+      <w:proofErr w:type="spellStart"/>
+      <w:r>
+        <w:rPr>
+          <w:lang w:val="en-GB"/>
+        </w:rPr>
+        <w:t>axecuting</w:t>
+      </w:r>
+      <w:proofErr w:type="spellEnd"/>
+      <w:r>
+        <w:rPr>
+          <w:lang w:val="en-GB"/>
+        </w:rPr>
+        <w:t xml:space="preserve"> the next action node.</w:t>
       </w:r>
     </w:p>
     <w:p>
@@ -844,7 +1321,21 @@
         <w:rPr>
           <w:lang w:val="en-GB"/>
         </w:rPr>
-        <w:t>Action node returns running: the sequence node aborts the execution and resturns running.</w:t>
+        <w:t xml:space="preserve">Action node returns running: the sequence node aborts the execution and </w:t>
+      </w:r>
+      <w:proofErr w:type="spellStart"/>
+      <w:r>
+        <w:rPr>
+          <w:lang w:val="en-GB"/>
+        </w:rPr>
+        <w:t>resturns</w:t>
+      </w:r>
+      <w:proofErr w:type="spellEnd"/>
+      <w:r>
+        <w:rPr>
+          <w:lang w:val="en-GB"/>
+        </w:rPr>
+        <w:t xml:space="preserve"> running.</w:t>
       </w:r>
     </w:p>
     <w:p>
@@ -887,7 +1378,7 @@
     </w:p>
     <w:p>
       <w:pPr>
-        <w:pStyle w:val="Kop3"/>
+        <w:pStyle w:val="Kop4"/>
         <w:rPr>
           <w:lang w:val="en-GB"/>
         </w:rPr>
@@ -927,31 +1418,7 @@
         <w:rPr>
           <w:lang w:val="en-GB"/>
         </w:rPr>
-        <w:t xml:space="preserve">Action node returns success: </w:t>
-      </w:r>
-      <w:r>
-        <w:rPr>
-          <w:lang w:val="en-GB"/>
-        </w:rPr>
-        <w:t>the selector</w:t>
-      </w:r>
-      <w:r>
-        <w:rPr>
-          <w:lang w:val="en-GB"/>
-        </w:rPr>
-        <w:t xml:space="preserve"> node st</w:t>
-      </w:r>
-      <w:r>
-        <w:rPr>
-          <w:lang w:val="en-GB"/>
-        </w:rPr>
-        <w:t>ops and returns success</w:t>
-      </w:r>
-      <w:r>
-        <w:rPr>
-          <w:lang w:val="en-GB"/>
-        </w:rPr>
-        <w:t>.</w:t>
+        <w:t>Action node returns success: the selector node stops and returns success.</w:t>
       </w:r>
     </w:p>
     <w:p>
@@ -969,31 +1436,8 @@
         <w:rPr>
           <w:lang w:val="en-GB"/>
         </w:rPr>
-        <w:t>Action node returns running: the se</w:t>
-      </w:r>
-      <w:r>
-        <w:rPr>
-          <w:lang w:val="en-GB"/>
-        </w:rPr>
-        <w:t xml:space="preserve">lector </w:t>
-      </w:r>
-      <w:r>
-        <w:rPr>
-          <w:lang w:val="en-GB"/>
-        </w:rPr>
-        <w:t xml:space="preserve">node </w:t>
-      </w:r>
-      <w:r>
-        <w:rPr>
-          <w:lang w:val="en-GB"/>
-        </w:rPr>
-        <w:t>stops and returns running</w:t>
-      </w:r>
-      <w:r>
-        <w:rPr>
-          <w:lang w:val="en-GB"/>
-        </w:rPr>
-        <w:t>.</w:t>
+        <w:lastRenderedPageBreak/>
+        <w:t>Action node returns running: the selector node stops and returns running.</w:t>
       </w:r>
     </w:p>
     <w:p>
@@ -1011,26 +1455,314 @@
         <w:rPr>
           <w:lang w:val="en-GB"/>
         </w:rPr>
-        <w:t>Action node returns failed: the se</w:t>
-      </w:r>
-      <w:r>
-        <w:rPr>
-          <w:lang w:val="en-GB"/>
-        </w:rPr>
-        <w:t>lector</w:t>
-      </w:r>
-      <w:r>
-        <w:rPr>
-          <w:lang w:val="en-GB"/>
-        </w:rPr>
-        <w:t xml:space="preserve"> node </w:t>
-      </w:r>
-      <w:r>
-        <w:rPr>
-          <w:lang w:val="en-GB"/>
-        </w:rPr>
-        <w:t>starts executing the next child</w:t>
-      </w:r>
+        <w:t>Action node returns failed: the selector node starts executing the next child.</w:t>
+      </w:r>
+    </w:p>
+    <w:p>
+      <w:pPr>
+        <w:rPr>
+          <w:lang w:val="en-GB"/>
+        </w:rPr>
+      </w:pPr>
+      <w:r>
+        <w:rPr>
+          <w:lang w:val="en-GB"/>
+        </w:rPr>
+        <w:t>Just like the sequence node you can compare this node to the OR operation.</w:t>
+      </w:r>
+    </w:p>
+    <w:p>
+      <w:pPr>
+        <w:rPr>
+          <w:lang w:val="en-GB"/>
+        </w:rPr>
+      </w:pPr>
+    </w:p>
+    <w:p>
+      <w:pPr>
+        <w:rPr>
+          <w:lang w:val="en-GB"/>
+        </w:rPr>
+      </w:pPr>
+      <w:r>
+        <w:rPr>
+          <w:lang w:val="en-GB"/>
+        </w:rPr>
+        <w:t xml:space="preserve">Action nodes are used to make the agent do something an can not have child nodes. This can be very limiting especially if in a sequence you want to check if </w:t>
+      </w:r>
+      <w:r>
+        <w:rPr>
+          <w:lang w:val="en-GB"/>
+        </w:rPr>
+        <w:t>a certain condition is met before executing the rest of the sequence. To solve this we use Conditional nodes. Condition nodes are nodes used to check a condition. They return either true of false.</w:t>
+      </w:r>
+    </w:p>
+    <w:p>
+      <w:pPr>
+        <w:rPr>
+          <w:lang w:val="en-GB"/>
+        </w:rPr>
+      </w:pPr>
+    </w:p>
+    <w:p>
+      <w:pPr>
+        <w:rPr>
+          <w:lang w:val="en-GB"/>
+        </w:rPr>
+      </w:pPr>
+      <w:r>
+        <w:rPr>
+          <w:lang w:val="en-GB"/>
+        </w:rPr>
+        <w:t xml:space="preserve">Combining this with the movement </w:t>
+      </w:r>
+      <w:proofErr w:type="spellStart"/>
+      <w:r>
+        <w:rPr>
+          <w:lang w:val="en-GB"/>
+        </w:rPr>
+        <w:t>behavior</w:t>
+      </w:r>
+      <w:proofErr w:type="spellEnd"/>
+      <w:r>
+        <w:rPr>
+          <w:lang w:val="en-GB"/>
+        </w:rPr>
+        <w:t xml:space="preserve"> from before will handle most of the decision making and movement.</w:t>
+      </w:r>
+    </w:p>
+    <w:p>
+      <w:pPr>
+        <w:rPr>
+          <w:lang w:val="en-GB"/>
+        </w:rPr>
+      </w:pPr>
+    </w:p>
+    <w:p>
+      <w:pPr>
+        <w:pStyle w:val="Kop2"/>
+        <w:rPr>
+          <w:lang w:val="en-GB"/>
+        </w:rPr>
+      </w:pPr>
+      <w:r>
+        <w:rPr>
+          <w:lang w:val="en-GB"/>
+        </w:rPr>
+        <w:t>Influence maps</w:t>
+      </w:r>
+    </w:p>
+    <w:p>
+      <w:pPr>
+        <w:rPr>
+          <w:lang w:val="en-GB"/>
+        </w:rPr>
+      </w:pPr>
+      <w:r>
+        <w:rPr>
+          <w:lang w:val="en-GB"/>
+        </w:rPr>
+        <w:t xml:space="preserve">Influence maps are the collection of the influence that agents have on the world. It is a spatial storage of influence that agents can use to make decisions. For example if a lot of enemy agents have walked through the same area their influence on that area will be big and an agent may know not to go there. </w:t>
+      </w:r>
+      <w:r>
+        <w:rPr>
+          <w:lang w:val="en-GB"/>
+        </w:rPr>
+        <w:t>This helps a group of agents to make decisions more strategically. Different information needs to be stored in separate influence maps.</w:t>
+      </w:r>
+      <w:r>
+        <w:rPr>
+          <w:lang w:val="en-GB"/>
+        </w:rPr>
+        <w:t xml:space="preserve"> </w:t>
+      </w:r>
+      <w:r>
+        <w:rPr>
+          <w:lang w:val="en-GB"/>
+        </w:rPr>
+        <w:t>Influence maps also can be used to store information from the past, predict agents future position</w:t>
+      </w:r>
+      <w:r>
+        <w:rPr>
+          <w:lang w:val="en-GB"/>
+        </w:rPr>
+        <w:t>,</w:t>
+      </w:r>
+      <w:r>
+        <w:rPr>
+          <w:lang w:val="en-GB"/>
+        </w:rPr>
+        <w:t xml:space="preserve"> and give agents imperfect information. Influence spreads over the map</w:t>
+      </w:r>
+      <w:r>
+        <w:rPr>
+          <w:lang w:val="en-GB"/>
+        </w:rPr>
+        <w:t>, we call this influence propagation</w:t>
+      </w:r>
+      <w:r>
+        <w:rPr>
+          <w:lang w:val="en-GB"/>
+        </w:rPr>
+        <w:t xml:space="preserve">. </w:t>
+      </w:r>
+      <w:r>
+        <w:rPr>
+          <w:lang w:val="en-GB"/>
+        </w:rPr>
+        <w:t>There are multiple ways to propagate but we</w:t>
+      </w:r>
+      <w:r>
+        <w:rPr>
+          <w:lang w:val="en-GB"/>
+        </w:rPr>
+        <w:t xml:space="preserve"> will limit ourself to </w:t>
+      </w:r>
+      <w:r>
+        <w:rPr>
+          <w:lang w:val="en-GB"/>
+        </w:rPr>
+        <w:t>the following 2</w:t>
+      </w:r>
+      <w:r>
+        <w:rPr>
+          <w:lang w:val="en-GB"/>
+        </w:rPr>
+        <w:t>: convolution filters and map flooding.</w:t>
+      </w:r>
+    </w:p>
+    <w:p>
+      <w:pPr>
+        <w:rPr>
+          <w:lang w:val="en-GB"/>
+        </w:rPr>
+      </w:pPr>
+    </w:p>
+    <w:p>
+      <w:pPr>
+        <w:rPr>
+          <w:lang w:val="en-GB"/>
+        </w:rPr>
+      </w:pPr>
+      <w:r>
+        <w:rPr>
+          <w:lang w:val="en-GB"/>
+        </w:rPr>
+        <w:t>[more research needed]</w:t>
+      </w:r>
+    </w:p>
+    <w:p>
+      <w:pPr>
+        <w:pStyle w:val="Kop3"/>
+        <w:rPr>
+          <w:lang w:val="en-GB"/>
+        </w:rPr>
+      </w:pPr>
+      <w:r>
+        <w:rPr>
+          <w:lang w:val="en-GB"/>
+        </w:rPr>
+        <w:t>Convolution filters:</w:t>
+      </w:r>
+    </w:p>
+    <w:p>
+      <w:pPr>
+        <w:rPr>
+          <w:lang w:val="en-GB"/>
+        </w:rPr>
+      </w:pPr>
+      <w:r>
+        <w:rPr>
+          <w:lang w:val="en-GB"/>
+        </w:rPr>
+        <w:t xml:space="preserve">Convolution filter is a </w:t>
+      </w:r>
+      <w:r>
+        <w:rPr>
+          <w:lang w:val="en-GB"/>
+        </w:rPr>
+        <w:t>blurring</w:t>
+      </w:r>
+      <w:r>
+        <w:rPr>
+          <w:lang w:val="en-GB"/>
+        </w:rPr>
+        <w:t xml:space="preserve"> technique</w:t>
+      </w:r>
+      <w:r>
+        <w:rPr>
+          <w:lang w:val="en-GB"/>
+        </w:rPr>
+        <w:t>. Using a small matrix of numbers, also known as a kernel, on each pixel of an image will result in a new image where each pixel is a weighted sum of the pixels in the original image. Using this on an influence map means that each tile on the map will hold the weighted influence of the tiles in the previous iteration.</w:t>
+      </w:r>
+    </w:p>
+    <w:p>
+      <w:pPr>
+        <w:rPr>
+          <w:lang w:val="en-GB"/>
+        </w:rPr>
+      </w:pPr>
+      <w:r>
+        <w:rPr>
+          <w:lang w:val="en-GB"/>
+        </w:rPr>
+        <w:t>The advantage of this is that each tile gets processed only once per iteration.</w:t>
+      </w:r>
+    </w:p>
+    <w:p>
+      <w:pPr>
+        <w:rPr>
+          <w:lang w:val="en-GB"/>
+        </w:rPr>
+      </w:pPr>
+      <w:r>
+        <w:rPr>
+          <w:lang w:val="en-GB"/>
+        </w:rPr>
+        <w:t>The disadvantage of this is that it can not combine influences into a new higher influence. It also does not work well when there are only a small number of influence sources.</w:t>
+      </w:r>
+    </w:p>
+    <w:p>
+      <w:pPr>
+        <w:rPr>
+          <w:lang w:val="en-GB"/>
+        </w:rPr>
+      </w:pPr>
+    </w:p>
+    <w:p>
+      <w:pPr>
+        <w:pStyle w:val="Kop3"/>
+        <w:rPr>
+          <w:lang w:val="en-GB"/>
+        </w:rPr>
+      </w:pPr>
+      <w:r>
+        <w:rPr>
+          <w:lang w:val="en-GB"/>
+        </w:rPr>
+        <w:t>Map flooding:</w:t>
+      </w:r>
+    </w:p>
+    <w:p>
+      <w:pPr>
+        <w:rPr>
+          <w:lang w:val="en-GB"/>
+        </w:rPr>
+      </w:pPr>
+      <w:r>
+        <w:rPr>
+          <w:lang w:val="en-GB"/>
+        </w:rPr>
+        <w:t xml:space="preserve">Map flooding uses the flood fill algorithm to spread influence across the map. The flood fill algorithm is an algorithm that determines and alters the area connected to a given node. An example of this is the bucket tool in </w:t>
+      </w:r>
+      <w:proofErr w:type="spellStart"/>
+      <w:r>
+        <w:rPr>
+          <w:lang w:val="en-GB"/>
+        </w:rPr>
+        <w:t>mspaint</w:t>
+      </w:r>
+      <w:proofErr w:type="spellEnd"/>
       <w:r>
         <w:rPr>
           <w:lang w:val="en-GB"/>
@@ -1048,54 +1780,207 @@
         <w:rPr>
           <w:lang w:val="en-GB"/>
         </w:rPr>
-        <w:t>Just like the sequence node you can compare this node to the OR operation.</w:t>
-      </w:r>
-    </w:p>
-    <w:p>
-      <w:pPr>
-        <w:rPr>
-          <w:lang w:val="en-GB"/>
-        </w:rPr>
-      </w:pPr>
-    </w:p>
-    <w:p>
-      <w:pPr>
-        <w:rPr>
-          <w:lang w:val="en-GB"/>
-        </w:rPr>
-      </w:pPr>
-      <w:r>
-        <w:rPr>
-          <w:lang w:val="en-GB"/>
-        </w:rPr>
-        <w:t xml:space="preserve">Action nodes are used to make the agent do something an can not have child nodes. This can be very limiting especially if in a sequence you want to check if </w:t>
-      </w:r>
-      <w:r>
-        <w:rPr>
-          <w:lang w:val="en-GB"/>
-        </w:rPr>
-        <w:t>a certain condition is met before executing the rest of the sequence. To solve this we use Conditional nodes. Condition nodes are nodes used to check a condition. They return either true of false.</w:t>
-      </w:r>
-    </w:p>
-    <w:p>
-      <w:pPr>
-        <w:rPr>
-          <w:lang w:val="en-GB"/>
-        </w:rPr>
-      </w:pPr>
-    </w:p>
-    <w:p>
-      <w:pPr>
-        <w:rPr>
-          <w:lang w:val="en-GB"/>
-        </w:rPr>
-      </w:pPr>
-      <w:r>
-        <w:rPr>
-          <w:lang w:val="en-GB"/>
-        </w:rPr>
-        <w:t>Combining this with the movement behavior from before will handle most of the decision making and movement.</w:t>
-      </w:r>
+        <w:t>The advantage of this is that it is fast and can use terrain analysis to avoid obstacles.</w:t>
+      </w:r>
+    </w:p>
+    <w:p>
+      <w:pPr>
+        <w:rPr>
+          <w:lang w:val="en-GB"/>
+        </w:rPr>
+      </w:pPr>
+      <w:r>
+        <w:rPr>
+          <w:lang w:val="en-GB"/>
+        </w:rPr>
+        <w:t>The disadvantage of this is that it is not good at combining influences because it picks the highest one.</w:t>
+      </w:r>
+    </w:p>
+    <w:p>
+      <w:pPr>
+        <w:rPr>
+          <w:lang w:val="en-GB"/>
+        </w:rPr>
+      </w:pPr>
+    </w:p>
+    <w:p>
+      <w:pPr>
+        <w:rPr>
+          <w:lang w:val="en-GB"/>
+        </w:rPr>
+      </w:pPr>
+      <w:r>
+        <w:rPr>
+          <w:lang w:val="en-GB"/>
+        </w:rPr>
+        <w:t xml:space="preserve">Combining these two will result in a influence propagation that will: Take the highest influence value of all </w:t>
+      </w:r>
+      <w:r>
+        <w:rPr>
+          <w:lang w:val="en-GB"/>
+        </w:rPr>
+        <w:t>neighbours</w:t>
+      </w:r>
+      <w:r>
+        <w:rPr>
+          <w:lang w:val="en-GB"/>
+        </w:rPr>
+        <w:t xml:space="preserve"> and interpolate with the current influence.</w:t>
+      </w:r>
+      <w:r>
+        <w:rPr>
+          <w:lang w:val="en-GB"/>
+        </w:rPr>
+        <w:t xml:space="preserve"> To </w:t>
+      </w:r>
+      <w:r>
+        <w:rPr>
+          <w:lang w:val="en-GB"/>
+        </w:rPr>
+        <w:t>control</w:t>
+      </w:r>
+      <w:r>
+        <w:rPr>
+          <w:lang w:val="en-GB"/>
+        </w:rPr>
+        <w:t xml:space="preserve"> this 2 parameters are used: Decay and momentum.</w:t>
+      </w:r>
+    </w:p>
+    <w:p>
+      <w:pPr>
+        <w:rPr>
+          <w:lang w:val="en-GB"/>
+        </w:rPr>
+      </w:pPr>
+      <w:r>
+        <w:rPr>
+          <w:lang w:val="en-GB"/>
+        </w:rPr>
+        <w:t>Momentum: Indicates how difficult it is to modify the value of something.</w:t>
+      </w:r>
+      <w:r>
+        <w:rPr>
+          <w:lang w:val="en-GB"/>
+        </w:rPr>
+        <w:t xml:space="preserve"> For example a car </w:t>
+      </w:r>
+      <w:proofErr w:type="spellStart"/>
+      <w:r>
+        <w:rPr>
+          <w:lang w:val="en-GB"/>
+        </w:rPr>
+        <w:t>whith</w:t>
+      </w:r>
+      <w:proofErr w:type="spellEnd"/>
+      <w:r>
+        <w:rPr>
+          <w:lang w:val="en-GB"/>
+        </w:rPr>
+        <w:t xml:space="preserve"> a high momentum will not stop </w:t>
+      </w:r>
+      <w:proofErr w:type="spellStart"/>
+      <w:r>
+        <w:rPr>
+          <w:lang w:val="en-GB"/>
+        </w:rPr>
+        <w:t>eaily</w:t>
+      </w:r>
+      <w:proofErr w:type="spellEnd"/>
+      <w:r>
+        <w:rPr>
+          <w:lang w:val="en-GB"/>
+        </w:rPr>
+        <w:t>. Higher momentum will result in slower propagation.</w:t>
+      </w:r>
+    </w:p>
+    <w:p>
+      <w:pPr>
+        <w:rPr>
+          <w:lang w:val="en-GB"/>
+        </w:rPr>
+      </w:pPr>
+      <w:r>
+        <w:rPr>
+          <w:lang w:val="en-GB"/>
+        </w:rPr>
+        <w:t xml:space="preserve">Decay: how much </w:t>
+      </w:r>
+      <w:proofErr w:type="spellStart"/>
+      <w:r>
+        <w:rPr>
+          <w:lang w:val="en-GB"/>
+        </w:rPr>
+        <w:t>incluence</w:t>
+      </w:r>
+      <w:proofErr w:type="spellEnd"/>
+      <w:r>
+        <w:rPr>
+          <w:lang w:val="en-GB"/>
+        </w:rPr>
+        <w:t xml:space="preserve"> decreases over distance.</w:t>
+      </w:r>
+      <w:r>
+        <w:rPr>
+          <w:lang w:val="en-GB"/>
+        </w:rPr>
+        <w:t xml:space="preserve"> Lower decay will result in </w:t>
+      </w:r>
+      <w:proofErr w:type="spellStart"/>
+      <w:r>
+        <w:rPr>
+          <w:lang w:val="en-GB"/>
+        </w:rPr>
+        <w:t>firther</w:t>
+      </w:r>
+      <w:proofErr w:type="spellEnd"/>
+      <w:r>
+        <w:rPr>
+          <w:lang w:val="en-GB"/>
+        </w:rPr>
+        <w:t xml:space="preserve"> spread of the influence.</w:t>
+      </w:r>
+    </w:p>
+    <w:p>
+      <w:pPr>
+        <w:rPr>
+          <w:lang w:val="en-GB"/>
+        </w:rPr>
+      </w:pPr>
+    </w:p>
+    <w:p>
+      <w:pPr>
+        <w:rPr>
+          <w:lang w:val="en-GB"/>
+        </w:rPr>
+      </w:pPr>
+    </w:p>
+    <w:p>
+      <w:pPr>
+        <w:rPr>
+          <w:lang w:val="en-GB"/>
+        </w:rPr>
+      </w:pPr>
+    </w:p>
+    <w:p>
+      <w:pPr>
+        <w:rPr>
+          <w:lang w:val="en-GB"/>
+        </w:rPr>
+      </w:pPr>
+    </w:p>
+    <w:p>
+      <w:pPr>
+        <w:rPr>
+          <w:lang w:val="en-GB"/>
+        </w:rPr>
+      </w:pPr>
+    </w:p>
+    <w:p>
+      <w:pPr>
+        <w:rPr>
+          <w:lang w:val="en-GB"/>
+        </w:rPr>
+      </w:pPr>
     </w:p>
     <w:p>
       <w:pPr>
@@ -1115,191 +2000,35 @@
         <w:rPr>
           <w:lang w:val="en-GB"/>
         </w:rPr>
-        <w:t>Influence maps</w:t>
-      </w:r>
-    </w:p>
-    <w:p>
-      <w:pPr>
-        <w:rPr>
-          <w:lang w:val="en-GB"/>
-        </w:rPr>
-      </w:pPr>
-      <w:r>
-        <w:rPr>
-          <w:lang w:val="en-GB"/>
-        </w:rPr>
-        <w:t xml:space="preserve">Influence maps are the collection of the influence that agents have on the world. It is a spatial storage of influence that agents can use to make decisions. For example if a lot of enemy agents have walked through the same area their influence on that area will be big and an agent may know not to go there. Influence maps also can be used to store information from the past, predict agents future position and give agents imperfect information. Influence also spreads over the map. This </w:t>
-      </w:r>
-      <w:r>
-        <w:rPr>
-          <w:lang w:val="en-GB"/>
-        </w:rPr>
-        <w:t xml:space="preserve">way this influence spreads over the map </w:t>
-      </w:r>
-      <w:r>
-        <w:rPr>
-          <w:lang w:val="en-GB"/>
-        </w:rPr>
-        <w:t>is called influence propagation.</w:t>
-      </w:r>
-      <w:r>
-        <w:rPr>
-          <w:lang w:val="en-GB"/>
-        </w:rPr>
-        <w:t xml:space="preserve"> We will limit ourself to 2 types of influence propagation: convolution filters and map flooding.</w:t>
-      </w:r>
-    </w:p>
-    <w:p>
-      <w:pPr>
-        <w:rPr>
-          <w:lang w:val="en-GB"/>
-        </w:rPr>
-      </w:pPr>
-    </w:p>
-    <w:p>
-      <w:pPr>
-        <w:rPr>
-          <w:lang w:val="en-GB"/>
-        </w:rPr>
-      </w:pPr>
-      <w:r>
-        <w:rPr>
-          <w:lang w:val="en-GB"/>
-        </w:rPr>
-        <w:t>[more research needed]</w:t>
-      </w:r>
-    </w:p>
-    <w:p>
-      <w:pPr>
-        <w:rPr>
-          <w:lang w:val="en-GB"/>
-        </w:rPr>
-      </w:pPr>
-      <w:r>
-        <w:rPr>
-          <w:lang w:val="en-GB"/>
-        </w:rPr>
-        <w:t>Convolution filters:</w:t>
-      </w:r>
-    </w:p>
-    <w:p>
-      <w:pPr>
-        <w:rPr>
-          <w:lang w:val="en-GB"/>
-        </w:rPr>
-      </w:pPr>
-      <w:r>
-        <w:rPr>
-          <w:lang w:val="en-GB"/>
-        </w:rPr>
-        <w:t>Convolution filter is a bluring technique, each tile of the map only gets processed once per blur iteration.</w:t>
-      </w:r>
-    </w:p>
-    <w:p>
-      <w:pPr>
-        <w:rPr>
-          <w:lang w:val="en-GB"/>
-        </w:rPr>
-      </w:pPr>
-    </w:p>
-    <w:p>
-      <w:pPr>
-        <w:rPr>
-          <w:lang w:val="en-GB"/>
-        </w:rPr>
-      </w:pPr>
-      <w:r>
-        <w:rPr>
-          <w:lang w:val="en-GB"/>
-        </w:rPr>
-        <w:t>Map flooding:</w:t>
-      </w:r>
-    </w:p>
-    <w:p>
-      <w:pPr>
-        <w:rPr>
-          <w:lang w:val="en-GB"/>
-        </w:rPr>
-      </w:pPr>
-      <w:r>
-        <w:rPr>
-          <w:lang w:val="en-GB"/>
-        </w:rPr>
-        <w:t>Map flooding is the slow spread of influence over the map. Slowing down and decreasing in power the further away it goes from the source.</w:t>
-      </w:r>
-    </w:p>
-    <w:p>
-      <w:pPr>
-        <w:rPr>
-          <w:lang w:val="en-GB"/>
-        </w:rPr>
-      </w:pPr>
-    </w:p>
-    <w:p>
-      <w:pPr>
-        <w:rPr>
-          <w:lang w:val="en-GB"/>
-        </w:rPr>
-      </w:pPr>
-      <w:r>
-        <w:rPr>
-          <w:lang w:val="en-GB"/>
-        </w:rPr>
-        <w:t>Combining these two will result in a influence propagation that will: Take the highest influence value of all neighbors and interpolate with the current influence.</w:t>
-      </w:r>
-      <w:r>
-        <w:rPr>
-          <w:lang w:val="en-GB"/>
-        </w:rPr>
-        <w:t xml:space="preserve"> To controle this 2 parameters are used: Decay and momentum.</w:t>
-      </w:r>
-    </w:p>
-    <w:p>
-      <w:pPr>
-        <w:rPr>
-          <w:lang w:val="en-GB"/>
-        </w:rPr>
-      </w:pPr>
-      <w:r>
-        <w:rPr>
-          <w:lang w:val="en-GB"/>
-        </w:rPr>
-        <w:t>Momentum: Indicates how difficult it is to modify the value of something.</w:t>
-      </w:r>
-    </w:p>
-    <w:p>
-      <w:pPr>
-        <w:rPr>
-          <w:lang w:val="en-GB"/>
-        </w:rPr>
-      </w:pPr>
-      <w:r>
-        <w:rPr>
-          <w:lang w:val="en-GB"/>
-        </w:rPr>
-        <w:t>Decay: how much incluence decreases over distance.</w:t>
-      </w:r>
-    </w:p>
-    <w:p>
-      <w:pPr>
-        <w:rPr>
-          <w:lang w:val="en-GB"/>
-        </w:rPr>
-      </w:pPr>
-    </w:p>
-    <w:p>
-      <w:pPr>
-        <w:rPr>
-          <w:lang w:val="en-GB"/>
-        </w:rPr>
-      </w:pPr>
-    </w:p>
-    <w:p>
-      <w:pPr>
-        <w:rPr>
-          <w:lang w:val="en-GB"/>
-        </w:rPr>
-      </w:pPr>
+        <w:t>Creating the project</w:t>
+      </w:r>
+    </w:p>
+    <w:p>
+      <w:pPr>
+        <w:pStyle w:val="Kop2"/>
+        <w:rPr>
+          <w:lang w:val="en-GB"/>
+        </w:rPr>
+      </w:pPr>
+      <w:r>
+        <w:rPr>
+          <w:lang w:val="en-GB"/>
+        </w:rPr>
+        <w:t>Creating the ants</w:t>
+      </w:r>
+    </w:p>
+    <w:p>
+      <w:pPr>
+        <w:rPr>
+          <w:lang w:val="en-GB"/>
+        </w:rPr>
+      </w:pPr>
+      <w:r>
+        <w:rPr>
+          <w:lang w:val="en-GB"/>
+        </w:rPr>
+        <w:t>To create the different ants a base class will be used where the other ants will be derived from.</w:t>
+      </w:r>
     </w:p>
     <w:p>
       <w:pPr>
@@ -1328,6 +2057,119 @@
 <file path=word/numbering.xml><?xml version="1.0" encoding="utf-8"?>
 <w:numbering xmlns:wpc="http://schemas.microsoft.com/office/word/2010/wordprocessingCanvas" xmlns:cx="http://schemas.microsoft.com/office/drawing/2014/chartex" xmlns:cx1="http://schemas.microsoft.com/office/drawing/2015/9/8/chartex" xmlns:cx2="http://schemas.microsoft.com/office/drawing/2015/10/21/chartex" xmlns:cx3="http://schemas.microsoft.com/office/drawing/2016/5/9/chartex" xmlns:cx4="http://schemas.microsoft.com/office/drawing/2016/5/10/chartex" xmlns:cx5="http://schemas.microsoft.com/office/drawing/2016/5/11/chartex" xmlns:cx6="http://schemas.microsoft.com/office/drawing/2016/5/12/chartex" xmlns:cx7="http://schemas.microsoft.com/office/drawing/2016/5/13/chartex" xmlns:cx8="http://schemas.microsoft.com/office/drawing/2016/5/14/chartex" xmlns:mc="http://schemas.openxmlformats.org/markup-compatibility/2006" xmlns:aink="http://schemas.microsoft.com/office/drawing/2016/ink" xmlns:am3d="http://schemas.microsoft.com/office/drawing/2017/model3d" xmlns:o="urn:schemas-microsoft-com:office:office" xmlns:oel="http://schemas.microsoft.com/office/2019/extlst" xmlns:r="http://schemas.openxmlformats.org/officeDocument/2006/relationships" xmlns:m="http://schemas.openxmlformats.org/officeDocument/2006/math" xmlns:v="urn:schemas-microsoft-com:vml" xmlns:wp14="http://schemas.microsoft.com/office/word/2010/wordprocessingDrawing" xmlns:wp="http://schemas.openxmlformats.org/drawingml/2006/wordprocessingDrawing" xmlns:w10="urn:schemas-microsoft-com:office:word" xmlns:w="http://schemas.openxmlformats.org/wordprocessingml/2006/main" xmlns:w14="http://schemas.microsoft.com/office/word/2010/wordml" xmlns:w15="http://schemas.microsoft.com/office/word/2012/wordml" xmlns:w16cex="http://schemas.microsoft.com/office/word/2018/wordml/cex" xmlns:w16cid="http://schemas.microsoft.com/office/word/2016/wordml/cid" xmlns:w16="http://schemas.microsoft.com/office/word/2018/wordml" xmlns:w16sdtdh="http://schemas.microsoft.com/office/word/2020/wordml/sdtdatahash" xmlns:w16se="http://schemas.microsoft.com/office/word/2015/wordml/symex" xmlns:wpg="http://schemas.microsoft.com/office/word/2010/wordprocessingGroup" xmlns:wpi="http://schemas.microsoft.com/office/word/2010/wordprocessingInk" xmlns:wne="http://schemas.microsoft.com/office/word/2006/wordml" xmlns:wps="http://schemas.microsoft.com/office/word/2010/wordprocessingShape" mc:Ignorable="w14 w15 w16se w16cid w16 w16cex w16sdtdh wp14">
   <w:abstractNum w:abstractNumId="0" w15:restartNumberingAfterBreak="0">
+    <w:nsid w:val="06F22159"/>
+    <w:multiLevelType w:val="hybridMultilevel"/>
+    <w:tmpl w:val="2342DD3C"/>
+    <w:lvl w:ilvl="0" w:tplc="08130001">
+      <w:start w:val="1"/>
+      <w:numFmt w:val="bullet"/>
+      <w:lvlText w:val=""/>
+      <w:lvlJc w:val="left"/>
+      <w:pPr>
+        <w:ind w:left="720" w:hanging="360"/>
+      </w:pPr>
+      <w:rPr>
+        <w:rFonts w:ascii="Symbol" w:hAnsi="Symbol" w:hint="default"/>
+      </w:rPr>
+    </w:lvl>
+    <w:lvl w:ilvl="1" w:tplc="08130003" w:tentative="1">
+      <w:start w:val="1"/>
+      <w:numFmt w:val="bullet"/>
+      <w:lvlText w:val="o"/>
+      <w:lvlJc w:val="left"/>
+      <w:pPr>
+        <w:ind w:left="1440" w:hanging="360"/>
+      </w:pPr>
+      <w:rPr>
+        <w:rFonts w:ascii="Courier New" w:hAnsi="Courier New" w:cs="Courier New" w:hint="default"/>
+      </w:rPr>
+    </w:lvl>
+    <w:lvl w:ilvl="2" w:tplc="08130005" w:tentative="1">
+      <w:start w:val="1"/>
+      <w:numFmt w:val="bullet"/>
+      <w:lvlText w:val=""/>
+      <w:lvlJc w:val="left"/>
+      <w:pPr>
+        <w:ind w:left="2160" w:hanging="360"/>
+      </w:pPr>
+      <w:rPr>
+        <w:rFonts w:ascii="Wingdings" w:hAnsi="Wingdings" w:hint="default"/>
+      </w:rPr>
+    </w:lvl>
+    <w:lvl w:ilvl="3" w:tplc="08130001" w:tentative="1">
+      <w:start w:val="1"/>
+      <w:numFmt w:val="bullet"/>
+      <w:lvlText w:val=""/>
+      <w:lvlJc w:val="left"/>
+      <w:pPr>
+        <w:ind w:left="2880" w:hanging="360"/>
+      </w:pPr>
+      <w:rPr>
+        <w:rFonts w:ascii="Symbol" w:hAnsi="Symbol" w:hint="default"/>
+      </w:rPr>
+    </w:lvl>
+    <w:lvl w:ilvl="4" w:tplc="08130003" w:tentative="1">
+      <w:start w:val="1"/>
+      <w:numFmt w:val="bullet"/>
+      <w:lvlText w:val="o"/>
+      <w:lvlJc w:val="left"/>
+      <w:pPr>
+        <w:ind w:left="3600" w:hanging="360"/>
+      </w:pPr>
+      <w:rPr>
+        <w:rFonts w:ascii="Courier New" w:hAnsi="Courier New" w:cs="Courier New" w:hint="default"/>
+      </w:rPr>
+    </w:lvl>
+    <w:lvl w:ilvl="5" w:tplc="08130005" w:tentative="1">
+      <w:start w:val="1"/>
+      <w:numFmt w:val="bullet"/>
+      <w:lvlText w:val=""/>
+      <w:lvlJc w:val="left"/>
+      <w:pPr>
+        <w:ind w:left="4320" w:hanging="360"/>
+      </w:pPr>
+      <w:rPr>
+        <w:rFonts w:ascii="Wingdings" w:hAnsi="Wingdings" w:hint="default"/>
+      </w:rPr>
+    </w:lvl>
+    <w:lvl w:ilvl="6" w:tplc="08130001" w:tentative="1">
+      <w:start w:val="1"/>
+      <w:numFmt w:val="bullet"/>
+      <w:lvlText w:val=""/>
+      <w:lvlJc w:val="left"/>
+      <w:pPr>
+        <w:ind w:left="5040" w:hanging="360"/>
+      </w:pPr>
+      <w:rPr>
+        <w:rFonts w:ascii="Symbol" w:hAnsi="Symbol" w:hint="default"/>
+      </w:rPr>
+    </w:lvl>
+    <w:lvl w:ilvl="7" w:tplc="08130003" w:tentative="1">
+      <w:start w:val="1"/>
+      <w:numFmt w:val="bullet"/>
+      <w:lvlText w:val="o"/>
+      <w:lvlJc w:val="left"/>
+      <w:pPr>
+        <w:ind w:left="5760" w:hanging="360"/>
+      </w:pPr>
+      <w:rPr>
+        <w:rFonts w:ascii="Courier New" w:hAnsi="Courier New" w:cs="Courier New" w:hint="default"/>
+      </w:rPr>
+    </w:lvl>
+    <w:lvl w:ilvl="8" w:tplc="08130005" w:tentative="1">
+      <w:start w:val="1"/>
+      <w:numFmt w:val="bullet"/>
+      <w:lvlText w:val=""/>
+      <w:lvlJc w:val="left"/>
+      <w:pPr>
+        <w:ind w:left="6480" w:hanging="360"/>
+      </w:pPr>
+      <w:rPr>
+        <w:rFonts w:ascii="Wingdings" w:hAnsi="Wingdings" w:hint="default"/>
+      </w:rPr>
+    </w:lvl>
+  </w:abstractNum>
+  <w:abstractNum w:abstractNumId="1" w15:restartNumberingAfterBreak="0">
     <w:nsid w:val="3F1C4653"/>
     <w:multiLevelType w:val="hybridMultilevel"/>
     <w:tmpl w:val="66C40816"/>
@@ -1440,7 +2282,7 @@
       </w:rPr>
     </w:lvl>
   </w:abstractNum>
-  <w:abstractNum w:abstractNumId="1" w15:restartNumberingAfterBreak="0">
+  <w:abstractNum w:abstractNumId="2" w15:restartNumberingAfterBreak="0">
     <w:nsid w:val="69AA7AEA"/>
     <w:multiLevelType w:val="hybridMultilevel"/>
     <w:tmpl w:val="48B4A25E"/>
@@ -1553,10 +2395,102 @@
       </w:rPr>
     </w:lvl>
   </w:abstractNum>
+  <w:abstractNum w:abstractNumId="3" w15:restartNumberingAfterBreak="0">
+    <w:nsid w:val="7F302312"/>
+    <w:multiLevelType w:val="hybridMultilevel"/>
+    <w:tmpl w:val="2578F5CA"/>
+    <w:lvl w:ilvl="0" w:tplc="0813000F">
+      <w:start w:val="1"/>
+      <w:numFmt w:val="decimal"/>
+      <w:lvlText w:val="%1."/>
+      <w:lvlJc w:val="left"/>
+      <w:pPr>
+        <w:ind w:left="720" w:hanging="360"/>
+      </w:pPr>
+    </w:lvl>
+    <w:lvl w:ilvl="1" w:tplc="08130019" w:tentative="1">
+      <w:start w:val="1"/>
+      <w:numFmt w:val="lowerLetter"/>
+      <w:lvlText w:val="%2."/>
+      <w:lvlJc w:val="left"/>
+      <w:pPr>
+        <w:ind w:left="1440" w:hanging="360"/>
+      </w:pPr>
+    </w:lvl>
+    <w:lvl w:ilvl="2" w:tplc="0813001B" w:tentative="1">
+      <w:start w:val="1"/>
+      <w:numFmt w:val="lowerRoman"/>
+      <w:lvlText w:val="%3."/>
+      <w:lvlJc w:val="right"/>
+      <w:pPr>
+        <w:ind w:left="2160" w:hanging="180"/>
+      </w:pPr>
+    </w:lvl>
+    <w:lvl w:ilvl="3" w:tplc="0813000F" w:tentative="1">
+      <w:start w:val="1"/>
+      <w:numFmt w:val="decimal"/>
+      <w:lvlText w:val="%4."/>
+      <w:lvlJc w:val="left"/>
+      <w:pPr>
+        <w:ind w:left="2880" w:hanging="360"/>
+      </w:pPr>
+    </w:lvl>
+    <w:lvl w:ilvl="4" w:tplc="08130019" w:tentative="1">
+      <w:start w:val="1"/>
+      <w:numFmt w:val="lowerLetter"/>
+      <w:lvlText w:val="%5."/>
+      <w:lvlJc w:val="left"/>
+      <w:pPr>
+        <w:ind w:left="3600" w:hanging="360"/>
+      </w:pPr>
+    </w:lvl>
+    <w:lvl w:ilvl="5" w:tplc="0813001B" w:tentative="1">
+      <w:start w:val="1"/>
+      <w:numFmt w:val="lowerRoman"/>
+      <w:lvlText w:val="%6."/>
+      <w:lvlJc w:val="right"/>
+      <w:pPr>
+        <w:ind w:left="4320" w:hanging="180"/>
+      </w:pPr>
+    </w:lvl>
+    <w:lvl w:ilvl="6" w:tplc="0813000F" w:tentative="1">
+      <w:start w:val="1"/>
+      <w:numFmt w:val="decimal"/>
+      <w:lvlText w:val="%7."/>
+      <w:lvlJc w:val="left"/>
+      <w:pPr>
+        <w:ind w:left="5040" w:hanging="360"/>
+      </w:pPr>
+    </w:lvl>
+    <w:lvl w:ilvl="7" w:tplc="08130019" w:tentative="1">
+      <w:start w:val="1"/>
+      <w:numFmt w:val="lowerLetter"/>
+      <w:lvlText w:val="%8."/>
+      <w:lvlJc w:val="left"/>
+      <w:pPr>
+        <w:ind w:left="5760" w:hanging="360"/>
+      </w:pPr>
+    </w:lvl>
+    <w:lvl w:ilvl="8" w:tplc="0813001B" w:tentative="1">
+      <w:start w:val="1"/>
+      <w:numFmt w:val="lowerRoman"/>
+      <w:lvlText w:val="%9."/>
+      <w:lvlJc w:val="right"/>
+      <w:pPr>
+        <w:ind w:left="6480" w:hanging="180"/>
+      </w:pPr>
+    </w:lvl>
+  </w:abstractNum>
   <w:num w:numId="1" w16cid:durableId="1577669259">
+    <w:abstractNumId w:val="2"/>
+  </w:num>
+  <w:num w:numId="2" w16cid:durableId="1714384617">
     <w:abstractNumId w:val="1"/>
   </w:num>
-  <w:num w:numId="2" w16cid:durableId="1714384617">
+  <w:num w:numId="3" w16cid:durableId="341514781">
+    <w:abstractNumId w:val="3"/>
+  </w:num>
+  <w:num w:numId="4" w16cid:durableId="1473980705">
     <w:abstractNumId w:val="0"/>
   </w:num>
 </w:numbering>
@@ -2028,9 +2962,32 @@
       <w:szCs w:val="24"/>
     </w:rPr>
   </w:style>
+  <w:style w:type="paragraph" w:styleId="Kop4">
+    <w:name w:val="heading 4"/>
+    <w:basedOn w:val="Standaard"/>
+    <w:next w:val="Standaard"/>
+    <w:link w:val="Kop4Char"/>
+    <w:uiPriority w:val="9"/>
+    <w:unhideWhenUsed/>
+    <w:qFormat/>
+    <w:rsid w:val="00DF1B90"/>
+    <w:pPr>
+      <w:keepNext/>
+      <w:keepLines/>
+      <w:spacing w:before="40" w:after="0"/>
+      <w:outlineLvl w:val="3"/>
+    </w:pPr>
+    <w:rPr>
+      <w:rFonts w:asciiTheme="majorHAnsi" w:eastAsiaTheme="majorEastAsia" w:hAnsiTheme="majorHAnsi" w:cstheme="majorBidi"/>
+      <w:i/>
+      <w:iCs/>
+      <w:color w:val="2F5496" w:themeColor="accent1" w:themeShade="BF"/>
+    </w:rPr>
+  </w:style>
   <w:style w:type="character" w:default="1" w:styleId="Standaardalinea-lettertype">
     <w:name w:val="Default Paragraph Font"/>
     <w:uiPriority w:val="1"/>
+    <w:semiHidden/>
     <w:unhideWhenUsed/>
   </w:style>
   <w:style w:type="table" w:default="1" w:styleId="Standaardtabel">
@@ -2136,6 +3093,19 @@
       <w:color w:val="1F3763" w:themeColor="accent1" w:themeShade="7F"/>
       <w:sz w:val="24"/>
       <w:szCs w:val="24"/>
+    </w:rPr>
+  </w:style>
+  <w:style w:type="character" w:customStyle="1" w:styleId="Kop4Char">
+    <w:name w:val="Kop 4 Char"/>
+    <w:basedOn w:val="Standaardalinea-lettertype"/>
+    <w:link w:val="Kop4"/>
+    <w:uiPriority w:val="9"/>
+    <w:rsid w:val="00DF1B90"/>
+    <w:rPr>
+      <w:rFonts w:asciiTheme="majorHAnsi" w:eastAsiaTheme="majorEastAsia" w:hAnsiTheme="majorHAnsi" w:cstheme="majorBidi"/>
+      <w:i/>
+      <w:iCs/>
+      <w:color w:val="2F5496" w:themeColor="accent1" w:themeShade="BF"/>
     </w:rPr>
   </w:style>
 </w:styles>

</xml_diff>